<commit_message>
added test page + some stuff
</commit_message>
<xml_diff>
--- a/docs/sprintDocs/sprint2/sprint2.docx
+++ b/docs/sprintDocs/sprint2/sprint2.docx
@@ -71,7 +71,7 @@
               <w:t xml:space="preserve">Sprint Number: </w:t>
             </w:r>
             <w:r>
-              <w:t>1</w:t>
+              <w:t>2</w:t>
             </w:r>
           </w:p>
         </w:tc>
@@ -98,7 +98,10 @@
               <w:t>:</w:t>
             </w:r>
             <w:r>
-              <w:t xml:space="preserve"> Now The Oof Begins</w:t>
+              <w:t xml:space="preserve"> </w:t>
+            </w:r>
+            <w:r>
+              <w:t xml:space="preserve">Oof, The Continuation </w:t>
             </w:r>
           </w:p>
         </w:tc>
@@ -123,7 +126,16 @@
               <w:t xml:space="preserve">: </w:t>
             </w:r>
             <w:r>
-              <w:t>26/10/2020</w:t>
+              <w:t>9</w:t>
+            </w:r>
+            <w:r>
+              <w:t>/1</w:t>
+            </w:r>
+            <w:r>
+              <w:t>1</w:t>
+            </w:r>
+            <w:r>
+              <w:t>/2020</w:t>
             </w:r>
           </w:p>
         </w:tc>
@@ -148,11 +160,7 @@
               <w:t xml:space="preserve">: </w:t>
             </w:r>
             <w:r>
-              <w:rPr>
-                <w:b/>
-                <w:bCs/>
-              </w:rPr>
-              <w:t>7</w:t>
+              <w:t>22</w:t>
             </w:r>
             <w:r>
               <w:t>/11/2020</w:t>
@@ -186,7 +194,10 @@
               <w:t xml:space="preserve">This sprint will </w:t>
             </w:r>
             <w:r>
-              <w:t xml:space="preserve">consist of gearing up for full development </w:t>
+              <w:t xml:space="preserve">consist of </w:t>
+            </w:r>
+            <w:r>
+              <w:t xml:space="preserve">cleaning up the unfinished tasks from last sprint, laying out the UI skeleton and connecting the app with a server. </w:t>
             </w:r>
           </w:p>
         </w:tc>
@@ -280,30 +291,6 @@
           </w:tcPr>
           <w:p>
             <w:r>
-              <w:t>2</w:t>
-            </w:r>
-          </w:p>
-        </w:tc>
-      </w:tr>
-      <w:tr>
-        <w:tc>
-          <w:tcPr>
-            <w:tcW w:w="4508" w:type="dxa"/>
-            <w:gridSpan w:val="3"/>
-          </w:tcPr>
-          <w:p>
-            <w:r>
-              <w:t>Set up visual studio for development</w:t>
-            </w:r>
-          </w:p>
-        </w:tc>
-        <w:tc>
-          <w:tcPr>
-            <w:tcW w:w="4508" w:type="dxa"/>
-            <w:gridSpan w:val="3"/>
-          </w:tcPr>
-          <w:p>
-            <w:r>
               <w:t>1</w:t>
             </w:r>
           </w:p>
@@ -317,36 +304,68 @@
           </w:tcPr>
           <w:p>
             <w:r>
-              <w:t xml:space="preserve">Get the emulator working </w:t>
-            </w:r>
-          </w:p>
-        </w:tc>
-        <w:tc>
-          <w:tcPr>
-            <w:tcW w:w="4508" w:type="dxa"/>
-            <w:gridSpan w:val="3"/>
-          </w:tcPr>
-          <w:p>
-            <w:r>
-              <w:t>3</w:t>
-            </w:r>
-          </w:p>
-        </w:tc>
-      </w:tr>
-      <w:tr>
-        <w:tc>
-          <w:tcPr>
-            <w:tcW w:w="4508" w:type="dxa"/>
-            <w:gridSpan w:val="3"/>
-          </w:tcPr>
-          <w:p/>
-        </w:tc>
-        <w:tc>
-          <w:tcPr>
-            <w:tcW w:w="4508" w:type="dxa"/>
-            <w:gridSpan w:val="3"/>
-          </w:tcPr>
-          <w:p/>
+              <w:t>Build UI skeleton</w:t>
+            </w:r>
+          </w:p>
+        </w:tc>
+        <w:tc>
+          <w:tcPr>
+            <w:tcW w:w="4508" w:type="dxa"/>
+            <w:gridSpan w:val="3"/>
+          </w:tcPr>
+          <w:p>
+            <w:r>
+              <w:t>1</w:t>
+            </w:r>
+          </w:p>
+        </w:tc>
+      </w:tr>
+      <w:tr>
+        <w:tc>
+          <w:tcPr>
+            <w:tcW w:w="4508" w:type="dxa"/>
+            <w:gridSpan w:val="3"/>
+          </w:tcPr>
+          <w:p>
+            <w:r>
+              <w:t>Build a server that sends data to the application</w:t>
+            </w:r>
+          </w:p>
+        </w:tc>
+        <w:tc>
+          <w:tcPr>
+            <w:tcW w:w="4508" w:type="dxa"/>
+            <w:gridSpan w:val="3"/>
+          </w:tcPr>
+          <w:p>
+            <w:r>
+              <w:t>6</w:t>
+            </w:r>
+          </w:p>
+        </w:tc>
+      </w:tr>
+      <w:tr>
+        <w:tc>
+          <w:tcPr>
+            <w:tcW w:w="4508" w:type="dxa"/>
+            <w:gridSpan w:val="3"/>
+          </w:tcPr>
+          <w:p>
+            <w:r>
+              <w:t>Consume Google’s Places API with a server</w:t>
+            </w:r>
+          </w:p>
+        </w:tc>
+        <w:tc>
+          <w:tcPr>
+            <w:tcW w:w="4508" w:type="dxa"/>
+            <w:gridSpan w:val="3"/>
+          </w:tcPr>
+          <w:p>
+            <w:r>
+              <w:t>6</w:t>
+            </w:r>
+          </w:p>
         </w:tc>
       </w:tr>
       <w:tr>
@@ -409,14 +428,49 @@
             <w:tcW w:w="4508" w:type="dxa"/>
             <w:gridSpan w:val="3"/>
           </w:tcPr>
-          <w:p/>
-        </w:tc>
-        <w:tc>
-          <w:tcPr>
-            <w:tcW w:w="4508" w:type="dxa"/>
-            <w:gridSpan w:val="3"/>
-          </w:tcPr>
-          <w:p/>
+          <w:p>
+            <w:r>
+              <w:t>As a user I want to be able to open the app</w:t>
+            </w:r>
+          </w:p>
+        </w:tc>
+        <w:tc>
+          <w:tcPr>
+            <w:tcW w:w="4508" w:type="dxa"/>
+            <w:gridSpan w:val="3"/>
+          </w:tcPr>
+          <w:p>
+            <w:r>
+              <w:t>1</w:t>
+            </w:r>
+          </w:p>
+        </w:tc>
+      </w:tr>
+      <w:tr>
+        <w:tc>
+          <w:tcPr>
+            <w:tcW w:w="4508" w:type="dxa"/>
+            <w:gridSpan w:val="3"/>
+          </w:tcPr>
+          <w:p>
+            <w:r>
+              <w:t xml:space="preserve">As a user I want to be able to </w:t>
+            </w:r>
+            <w:r>
+              <w:t>view data about restaurants within the app</w:t>
+            </w:r>
+          </w:p>
+        </w:tc>
+        <w:tc>
+          <w:tcPr>
+            <w:tcW w:w="4508" w:type="dxa"/>
+            <w:gridSpan w:val="3"/>
+          </w:tcPr>
+          <w:p>
+            <w:r>
+              <w:t>6</w:t>
+            </w:r>
+          </w:p>
         </w:tc>
       </w:tr>
       <w:tr>
@@ -583,22 +637,14 @@
           <w:tcPr>
             <w:tcW w:w="2254" w:type="dxa"/>
           </w:tcPr>
-          <w:p>
-            <w:r>
-              <w:t>Identify basic user stories</w:t>
-            </w:r>
-          </w:p>
+          <w:p/>
         </w:tc>
         <w:tc>
           <w:tcPr>
             <w:tcW w:w="2254" w:type="dxa"/>
             <w:gridSpan w:val="2"/>
           </w:tcPr>
-          <w:p>
-            <w:r>
-              <w:t>n/a</w:t>
-            </w:r>
-          </w:p>
+          <w:p/>
         </w:tc>
         <w:tc>
           <w:tcPr>
@@ -629,22 +675,14 @@
           <w:tcPr>
             <w:tcW w:w="2254" w:type="dxa"/>
           </w:tcPr>
-          <w:p>
-            <w:r>
-              <w:t>Set up visual studio for development</w:t>
-            </w:r>
-          </w:p>
+          <w:p/>
         </w:tc>
         <w:tc>
           <w:tcPr>
             <w:tcW w:w="2254" w:type="dxa"/>
             <w:gridSpan w:val="2"/>
           </w:tcPr>
-          <w:p>
-            <w:r>
-              <w:t>1</w:t>
-            </w:r>
-          </w:p>
+          <w:p/>
         </w:tc>
         <w:tc>
           <w:tcPr>
@@ -670,22 +708,14 @@
           <w:tcPr>
             <w:tcW w:w="2254" w:type="dxa"/>
           </w:tcPr>
-          <w:p>
-            <w:r>
-              <w:t>Get the emulator working</w:t>
-            </w:r>
-          </w:p>
+          <w:p/>
         </w:tc>
         <w:tc>
           <w:tcPr>
             <w:tcW w:w="2254" w:type="dxa"/>
             <w:gridSpan w:val="2"/>
           </w:tcPr>
-          <w:p>
-            <w:r>
-              <w:t>4</w:t>
-            </w:r>
-          </w:p>
+          <w:p/>
         </w:tc>
         <w:tc>
           <w:tcPr>
@@ -800,32 +830,6 @@
             <w:gridSpan w:val="6"/>
           </w:tcPr>
           <w:p/>
-          <w:p>
-            <w:r>
-              <w:t>While I succeeded in setting up my work environment, I failed to identify any user stories. This was due to applying myself to other areas I had not anticipated working on during this sprint. I worked on planning the layout of the UI and on the architecture of the application, which has turned out to be more complicated than I had previously thought. Rather than retroactively add th</w:t>
-            </w:r>
-            <w:r>
-              <w:t>is</w:t>
-            </w:r>
-            <w:r>
-              <w:t xml:space="preserve"> work</w:t>
-            </w:r>
-            <w:r>
-              <w:t xml:space="preserve"> </w:t>
-            </w:r>
-            <w:r>
-              <w:t>to this sprint document</w:t>
-            </w:r>
-            <w:r>
-              <w:t xml:space="preserve"> to create the illusion of planned and completed tasks</w:t>
-            </w:r>
-            <w:r>
-              <w:t xml:space="preserve"> I have decided to </w:t>
-            </w:r>
-            <w:r>
-              <w:t xml:space="preserve">mention it in this retrospective, with an acknowledgement that my organisation and planning must improve in the following sprints. </w:t>
-            </w:r>
-          </w:p>
           <w:p/>
         </w:tc>
       </w:tr>

</xml_diff>

<commit_message>
updated sprint 2 doc
</commit_message>
<xml_diff>
--- a/docs/sprintDocs/sprint2/sprint2.docx
+++ b/docs/sprintDocs/sprint2/sprint2.docx
@@ -637,52 +637,22 @@
           <w:tcPr>
             <w:tcW w:w="2254" w:type="dxa"/>
           </w:tcPr>
-          <w:p/>
+          <w:p>
+            <w:r>
+              <w:t>Identify basic user stories</w:t>
+            </w:r>
+          </w:p>
         </w:tc>
         <w:tc>
           <w:tcPr>
             <w:tcW w:w="2254" w:type="dxa"/>
             <w:gridSpan w:val="2"/>
           </w:tcPr>
-          <w:p/>
-        </w:tc>
-        <w:tc>
-          <w:tcPr>
-            <w:tcW w:w="2254" w:type="dxa"/>
-            <w:gridSpan w:val="2"/>
-            <w:shd w:val="clear" w:color="auto" w:fill="FF0000"/>
-          </w:tcPr>
-          <w:p>
-            <w:pPr>
-              <w:rPr>
-                <w:color w:val="FF0000"/>
-              </w:rPr>
-            </w:pPr>
-            <w:r>
-              <w:t>Incomplete</w:t>
-            </w:r>
-          </w:p>
-        </w:tc>
-        <w:tc>
-          <w:tcPr>
-            <w:tcW w:w="2254" w:type="dxa"/>
-          </w:tcPr>
-          <w:p/>
-        </w:tc>
-      </w:tr>
-      <w:tr>
-        <w:tc>
-          <w:tcPr>
-            <w:tcW w:w="2254" w:type="dxa"/>
-          </w:tcPr>
-          <w:p/>
-        </w:tc>
-        <w:tc>
-          <w:tcPr>
-            <w:tcW w:w="2254" w:type="dxa"/>
-            <w:gridSpan w:val="2"/>
-          </w:tcPr>
-          <w:p/>
+          <w:p>
+            <w:r>
+              <w:t>1</w:t>
+            </w:r>
+          </w:p>
         </w:tc>
         <w:tc>
           <w:tcPr>
@@ -691,6 +661,11 @@
             <w:shd w:val="clear" w:color="auto" w:fill="00B050"/>
           </w:tcPr>
           <w:p>
+            <w:pPr>
+              <w:rPr>
+                <w:color w:val="FF0000"/>
+              </w:rPr>
+            </w:pPr>
             <w:r>
               <w:t>Complete</w:t>
             </w:r>
@@ -708,14 +683,22 @@
           <w:tcPr>
             <w:tcW w:w="2254" w:type="dxa"/>
           </w:tcPr>
-          <w:p/>
+          <w:p>
+            <w:r>
+              <w:t>Build UI skeleton</w:t>
+            </w:r>
+          </w:p>
         </w:tc>
         <w:tc>
           <w:tcPr>
             <w:tcW w:w="2254" w:type="dxa"/>
             <w:gridSpan w:val="2"/>
           </w:tcPr>
-          <w:p/>
+          <w:p>
+            <w:r>
+              <w:t>2</w:t>
+            </w:r>
+          </w:p>
         </w:tc>
         <w:tc>
           <w:tcPr>
@@ -724,11 +707,175 @@
             <w:shd w:val="clear" w:color="auto" w:fill="00B050"/>
           </w:tcPr>
           <w:p>
+            <w:r>
+              <w:t>Complete</w:t>
+            </w:r>
+          </w:p>
+        </w:tc>
+        <w:tc>
+          <w:tcPr>
+            <w:tcW w:w="2254" w:type="dxa"/>
+          </w:tcPr>
+          <w:p/>
+        </w:tc>
+      </w:tr>
+      <w:tr>
+        <w:tc>
+          <w:tcPr>
+            <w:tcW w:w="2254" w:type="dxa"/>
+          </w:tcPr>
+          <w:p>
+            <w:r>
+              <w:t>Build a server that sends data to the application</w:t>
+            </w:r>
+          </w:p>
+        </w:tc>
+        <w:tc>
+          <w:tcPr>
+            <w:tcW w:w="2254" w:type="dxa"/>
+            <w:gridSpan w:val="2"/>
+          </w:tcPr>
+          <w:p>
+            <w:r>
+              <w:t>4</w:t>
+            </w:r>
+          </w:p>
+        </w:tc>
+        <w:tc>
+          <w:tcPr>
+            <w:tcW w:w="2254" w:type="dxa"/>
+            <w:gridSpan w:val="2"/>
+            <w:shd w:val="clear" w:color="auto" w:fill="00B050"/>
+          </w:tcPr>
+          <w:p>
             <w:pPr>
               <w:rPr>
                 <w:color w:val="FF0000"/>
               </w:rPr>
             </w:pPr>
+            <w:r>
+              <w:t>Complete</w:t>
+            </w:r>
+          </w:p>
+        </w:tc>
+        <w:tc>
+          <w:tcPr>
+            <w:tcW w:w="2254" w:type="dxa"/>
+          </w:tcPr>
+          <w:p/>
+        </w:tc>
+      </w:tr>
+      <w:tr>
+        <w:tc>
+          <w:tcPr>
+            <w:tcW w:w="2254" w:type="dxa"/>
+          </w:tcPr>
+          <w:p>
+            <w:r>
+              <w:t>Consume Google’s Places API with a server</w:t>
+            </w:r>
+          </w:p>
+        </w:tc>
+        <w:tc>
+          <w:tcPr>
+            <w:tcW w:w="2254" w:type="dxa"/>
+            <w:gridSpan w:val="2"/>
+          </w:tcPr>
+          <w:p>
+            <w:r>
+              <w:t>4</w:t>
+            </w:r>
+          </w:p>
+        </w:tc>
+        <w:tc>
+          <w:tcPr>
+            <w:tcW w:w="2254" w:type="dxa"/>
+            <w:gridSpan w:val="2"/>
+            <w:shd w:val="clear" w:color="auto" w:fill="00B050"/>
+          </w:tcPr>
+          <w:p>
+            <w:r>
+              <w:t>Complete</w:t>
+            </w:r>
+          </w:p>
+        </w:tc>
+        <w:tc>
+          <w:tcPr>
+            <w:tcW w:w="2254" w:type="dxa"/>
+          </w:tcPr>
+          <w:p/>
+        </w:tc>
+      </w:tr>
+      <w:tr>
+        <w:tc>
+          <w:tcPr>
+            <w:tcW w:w="2254" w:type="dxa"/>
+          </w:tcPr>
+          <w:p>
+            <w:r>
+              <w:t>As a user I want to be able to open the app</w:t>
+            </w:r>
+          </w:p>
+        </w:tc>
+        <w:tc>
+          <w:tcPr>
+            <w:tcW w:w="2254" w:type="dxa"/>
+            <w:gridSpan w:val="2"/>
+          </w:tcPr>
+          <w:p>
+            <w:r>
+              <w:t>1</w:t>
+            </w:r>
+          </w:p>
+        </w:tc>
+        <w:tc>
+          <w:tcPr>
+            <w:tcW w:w="2254" w:type="dxa"/>
+            <w:gridSpan w:val="2"/>
+            <w:shd w:val="clear" w:color="auto" w:fill="00B050"/>
+          </w:tcPr>
+          <w:p>
+            <w:r>
+              <w:t>Complete</w:t>
+            </w:r>
+          </w:p>
+        </w:tc>
+        <w:tc>
+          <w:tcPr>
+            <w:tcW w:w="2254" w:type="dxa"/>
+          </w:tcPr>
+          <w:p/>
+        </w:tc>
+      </w:tr>
+      <w:tr>
+        <w:tc>
+          <w:tcPr>
+            <w:tcW w:w="2254" w:type="dxa"/>
+          </w:tcPr>
+          <w:p>
+            <w:r>
+              <w:t>As a user I want to be able to view data about restaurants within the app</w:t>
+            </w:r>
+          </w:p>
+        </w:tc>
+        <w:tc>
+          <w:tcPr>
+            <w:tcW w:w="2254" w:type="dxa"/>
+            <w:gridSpan w:val="2"/>
+          </w:tcPr>
+          <w:p>
+            <w:r>
+              <w:t>3</w:t>
+            </w:r>
+          </w:p>
+        </w:tc>
+        <w:tc>
+          <w:tcPr>
+            <w:tcW w:w="2254" w:type="dxa"/>
+            <w:gridSpan w:val="2"/>
+            <w:shd w:val="clear" w:color="auto" w:fill="00B050"/>
+          </w:tcPr>
+          <w:p>
             <w:r>
               <w:t>Complete</w:t>
             </w:r>
@@ -773,35 +920,6 @@
       <w:tr>
         <w:tc>
           <w:tcPr>
-            <w:tcW w:w="2254" w:type="dxa"/>
-          </w:tcPr>
-          <w:p/>
-        </w:tc>
-        <w:tc>
-          <w:tcPr>
-            <w:tcW w:w="2254" w:type="dxa"/>
-            <w:gridSpan w:val="2"/>
-          </w:tcPr>
-          <w:p/>
-        </w:tc>
-        <w:tc>
-          <w:tcPr>
-            <w:tcW w:w="2254" w:type="dxa"/>
-            <w:gridSpan w:val="2"/>
-            <w:shd w:val="clear" w:color="auto" w:fill="auto"/>
-          </w:tcPr>
-          <w:p/>
-        </w:tc>
-        <w:tc>
-          <w:tcPr>
-            <w:tcW w:w="2254" w:type="dxa"/>
-          </w:tcPr>
-          <w:p/>
-        </w:tc>
-      </w:tr>
-      <w:tr>
-        <w:tc>
-          <w:tcPr>
             <w:tcW w:w="9016" w:type="dxa"/>
             <w:gridSpan w:val="6"/>
           </w:tcPr>
@@ -834,6 +952,22 @@
         </w:tc>
       </w:tr>
     </w:tbl>
+    <w:p>
+      <w:pPr>
+        <w:rPr>
+          <w:b/>
+          <w:bCs/>
+        </w:rPr>
+      </w:pPr>
+    </w:p>
+    <w:p>
+      <w:pPr>
+        <w:rPr>
+          <w:b/>
+          <w:bCs/>
+        </w:rPr>
+      </w:pPr>
+    </w:p>
     <w:p>
       <w:pPr>
         <w:rPr>
@@ -850,6 +984,315 @@
     </w:sectPr>
   </w:body>
 </w:document>
+</file>
+
+<file path=word/numbering.xml><?xml version="1.0" encoding="utf-8"?>
+<w:numbering xmlns:wpc="http://schemas.microsoft.com/office/word/2010/wordprocessingCanvas" xmlns:cx="http://schemas.microsoft.com/office/drawing/2014/chartex" xmlns:cx1="http://schemas.microsoft.com/office/drawing/2015/9/8/chartex" xmlns:cx2="http://schemas.microsoft.com/office/drawing/2015/10/21/chartex" xmlns:cx3="http://schemas.microsoft.com/office/drawing/2016/5/9/chartex" xmlns:cx4="http://schemas.microsoft.com/office/drawing/2016/5/10/chartex" xmlns:cx5="http://schemas.microsoft.com/office/drawing/2016/5/11/chartex" xmlns:cx6="http://schemas.microsoft.com/office/drawing/2016/5/12/chartex" xmlns:cx7="http://schemas.microsoft.com/office/drawing/2016/5/13/chartex" xmlns:cx8="http://schemas.microsoft.com/office/drawing/2016/5/14/chartex" xmlns:mc="http://schemas.openxmlformats.org/markup-compatibility/2006" xmlns:aink="http://schemas.microsoft.com/office/drawing/2016/ink" xmlns:am3d="http://schemas.microsoft.com/office/drawing/2017/model3d" xmlns:o="urn:schemas-microsoft-com:office:office" xmlns:r="http://schemas.openxmlformats.org/officeDocument/2006/relationships" xmlns:m="http://schemas.openxmlformats.org/officeDocument/2006/math" xmlns:v="urn:schemas-microsoft-com:vml" xmlns:wp14="http://schemas.microsoft.com/office/word/2010/wordprocessingDrawing" xmlns:wp="http://schemas.openxmlformats.org/drawingml/2006/wordprocessingDrawing" xmlns:w10="urn:schemas-microsoft-com:office:word" xmlns:w="http://schemas.openxmlformats.org/wordprocessingml/2006/main" xmlns:w14="http://schemas.microsoft.com/office/word/2010/wordml" xmlns:w15="http://schemas.microsoft.com/office/word/2012/wordml" xmlns:w16cex="http://schemas.microsoft.com/office/word/2018/wordml/cex" xmlns:w16cid="http://schemas.microsoft.com/office/word/2016/wordml/cid" xmlns:w16="http://schemas.microsoft.com/office/word/2018/wordml" xmlns:w16se="http://schemas.microsoft.com/office/word/2015/wordml/symex" xmlns:wpg="http://schemas.microsoft.com/office/word/2010/wordprocessingGroup" xmlns:wpi="http://schemas.microsoft.com/office/word/2010/wordprocessingInk" xmlns:wne="http://schemas.microsoft.com/office/word/2006/wordml" xmlns:wps="http://schemas.microsoft.com/office/word/2010/wordprocessingShape" mc:Ignorable="w14 w15 w16se w16cid w16 w16cex wp14">
+  <w:abstractNum w:abstractNumId="0" w15:restartNumberingAfterBreak="0">
+    <w:nsid w:val="20C84BF6"/>
+    <w:multiLevelType w:val="multilevel"/>
+    <w:tmpl w:val="D42E622C"/>
+    <w:lvl w:ilvl="0">
+      <w:start w:val="1"/>
+      <w:numFmt w:val="bullet"/>
+      <w:lvlText w:val=""/>
+      <w:lvlJc w:val="left"/>
+      <w:pPr>
+        <w:tabs>
+          <w:tab w:val="num" w:pos="720"/>
+        </w:tabs>
+        <w:ind w:left="720" w:hanging="360"/>
+      </w:pPr>
+      <w:rPr>
+        <w:rFonts w:ascii="Symbol" w:hAnsi="Symbol" w:hint="default"/>
+        <w:sz w:val="20"/>
+      </w:rPr>
+    </w:lvl>
+    <w:lvl w:ilvl="1" w:tentative="1">
+      <w:start w:val="1"/>
+      <w:numFmt w:val="bullet"/>
+      <w:lvlText w:val="o"/>
+      <w:lvlJc w:val="left"/>
+      <w:pPr>
+        <w:tabs>
+          <w:tab w:val="num" w:pos="1440"/>
+        </w:tabs>
+        <w:ind w:left="1440" w:hanging="360"/>
+      </w:pPr>
+      <w:rPr>
+        <w:rFonts w:ascii="Courier New" w:hAnsi="Courier New" w:hint="default"/>
+        <w:sz w:val="20"/>
+      </w:rPr>
+    </w:lvl>
+    <w:lvl w:ilvl="2" w:tentative="1">
+      <w:start w:val="1"/>
+      <w:numFmt w:val="bullet"/>
+      <w:lvlText w:val=""/>
+      <w:lvlJc w:val="left"/>
+      <w:pPr>
+        <w:tabs>
+          <w:tab w:val="num" w:pos="2160"/>
+        </w:tabs>
+        <w:ind w:left="2160" w:hanging="360"/>
+      </w:pPr>
+      <w:rPr>
+        <w:rFonts w:ascii="Wingdings" w:hAnsi="Wingdings" w:hint="default"/>
+        <w:sz w:val="20"/>
+      </w:rPr>
+    </w:lvl>
+    <w:lvl w:ilvl="3" w:tentative="1">
+      <w:start w:val="1"/>
+      <w:numFmt w:val="bullet"/>
+      <w:lvlText w:val=""/>
+      <w:lvlJc w:val="left"/>
+      <w:pPr>
+        <w:tabs>
+          <w:tab w:val="num" w:pos="2880"/>
+        </w:tabs>
+        <w:ind w:left="2880" w:hanging="360"/>
+      </w:pPr>
+      <w:rPr>
+        <w:rFonts w:ascii="Wingdings" w:hAnsi="Wingdings" w:hint="default"/>
+        <w:sz w:val="20"/>
+      </w:rPr>
+    </w:lvl>
+    <w:lvl w:ilvl="4" w:tentative="1">
+      <w:start w:val="1"/>
+      <w:numFmt w:val="bullet"/>
+      <w:lvlText w:val=""/>
+      <w:lvlJc w:val="left"/>
+      <w:pPr>
+        <w:tabs>
+          <w:tab w:val="num" w:pos="3600"/>
+        </w:tabs>
+        <w:ind w:left="3600" w:hanging="360"/>
+      </w:pPr>
+      <w:rPr>
+        <w:rFonts w:ascii="Wingdings" w:hAnsi="Wingdings" w:hint="default"/>
+        <w:sz w:val="20"/>
+      </w:rPr>
+    </w:lvl>
+    <w:lvl w:ilvl="5" w:tentative="1">
+      <w:start w:val="1"/>
+      <w:numFmt w:val="bullet"/>
+      <w:lvlText w:val=""/>
+      <w:lvlJc w:val="left"/>
+      <w:pPr>
+        <w:tabs>
+          <w:tab w:val="num" w:pos="4320"/>
+        </w:tabs>
+        <w:ind w:left="4320" w:hanging="360"/>
+      </w:pPr>
+      <w:rPr>
+        <w:rFonts w:ascii="Wingdings" w:hAnsi="Wingdings" w:hint="default"/>
+        <w:sz w:val="20"/>
+      </w:rPr>
+    </w:lvl>
+    <w:lvl w:ilvl="6" w:tentative="1">
+      <w:start w:val="1"/>
+      <w:numFmt w:val="bullet"/>
+      <w:lvlText w:val=""/>
+      <w:lvlJc w:val="left"/>
+      <w:pPr>
+        <w:tabs>
+          <w:tab w:val="num" w:pos="5040"/>
+        </w:tabs>
+        <w:ind w:left="5040" w:hanging="360"/>
+      </w:pPr>
+      <w:rPr>
+        <w:rFonts w:ascii="Wingdings" w:hAnsi="Wingdings" w:hint="default"/>
+        <w:sz w:val="20"/>
+      </w:rPr>
+    </w:lvl>
+    <w:lvl w:ilvl="7" w:tentative="1">
+      <w:start w:val="1"/>
+      <w:numFmt w:val="bullet"/>
+      <w:lvlText w:val=""/>
+      <w:lvlJc w:val="left"/>
+      <w:pPr>
+        <w:tabs>
+          <w:tab w:val="num" w:pos="5760"/>
+        </w:tabs>
+        <w:ind w:left="5760" w:hanging="360"/>
+      </w:pPr>
+      <w:rPr>
+        <w:rFonts w:ascii="Wingdings" w:hAnsi="Wingdings" w:hint="default"/>
+        <w:sz w:val="20"/>
+      </w:rPr>
+    </w:lvl>
+    <w:lvl w:ilvl="8" w:tentative="1">
+      <w:start w:val="1"/>
+      <w:numFmt w:val="bullet"/>
+      <w:lvlText w:val=""/>
+      <w:lvlJc w:val="left"/>
+      <w:pPr>
+        <w:tabs>
+          <w:tab w:val="num" w:pos="6480"/>
+        </w:tabs>
+        <w:ind w:left="6480" w:hanging="360"/>
+      </w:pPr>
+      <w:rPr>
+        <w:rFonts w:ascii="Wingdings" w:hAnsi="Wingdings" w:hint="default"/>
+        <w:sz w:val="20"/>
+      </w:rPr>
+    </w:lvl>
+  </w:abstractNum>
+  <w:abstractNum w:abstractNumId="1" w15:restartNumberingAfterBreak="0">
+    <w:nsid w:val="6841631A"/>
+    <w:multiLevelType w:val="multilevel"/>
+    <w:tmpl w:val="69600198"/>
+    <w:lvl w:ilvl="0">
+      <w:start w:val="1"/>
+      <w:numFmt w:val="bullet"/>
+      <w:lvlText w:val=""/>
+      <w:lvlJc w:val="left"/>
+      <w:pPr>
+        <w:tabs>
+          <w:tab w:val="num" w:pos="720"/>
+        </w:tabs>
+        <w:ind w:left="720" w:hanging="360"/>
+      </w:pPr>
+      <w:rPr>
+        <w:rFonts w:ascii="Symbol" w:hAnsi="Symbol" w:hint="default"/>
+        <w:sz w:val="20"/>
+      </w:rPr>
+    </w:lvl>
+    <w:lvl w:ilvl="1" w:tentative="1">
+      <w:start w:val="1"/>
+      <w:numFmt w:val="bullet"/>
+      <w:lvlText w:val="o"/>
+      <w:lvlJc w:val="left"/>
+      <w:pPr>
+        <w:tabs>
+          <w:tab w:val="num" w:pos="1440"/>
+        </w:tabs>
+        <w:ind w:left="1440" w:hanging="360"/>
+      </w:pPr>
+      <w:rPr>
+        <w:rFonts w:ascii="Courier New" w:hAnsi="Courier New" w:hint="default"/>
+        <w:sz w:val="20"/>
+      </w:rPr>
+    </w:lvl>
+    <w:lvl w:ilvl="2" w:tentative="1">
+      <w:start w:val="1"/>
+      <w:numFmt w:val="bullet"/>
+      <w:lvlText w:val=""/>
+      <w:lvlJc w:val="left"/>
+      <w:pPr>
+        <w:tabs>
+          <w:tab w:val="num" w:pos="2160"/>
+        </w:tabs>
+        <w:ind w:left="2160" w:hanging="360"/>
+      </w:pPr>
+      <w:rPr>
+        <w:rFonts w:ascii="Wingdings" w:hAnsi="Wingdings" w:hint="default"/>
+        <w:sz w:val="20"/>
+      </w:rPr>
+    </w:lvl>
+    <w:lvl w:ilvl="3" w:tentative="1">
+      <w:start w:val="1"/>
+      <w:numFmt w:val="bullet"/>
+      <w:lvlText w:val=""/>
+      <w:lvlJc w:val="left"/>
+      <w:pPr>
+        <w:tabs>
+          <w:tab w:val="num" w:pos="2880"/>
+        </w:tabs>
+        <w:ind w:left="2880" w:hanging="360"/>
+      </w:pPr>
+      <w:rPr>
+        <w:rFonts w:ascii="Wingdings" w:hAnsi="Wingdings" w:hint="default"/>
+        <w:sz w:val="20"/>
+      </w:rPr>
+    </w:lvl>
+    <w:lvl w:ilvl="4" w:tentative="1">
+      <w:start w:val="1"/>
+      <w:numFmt w:val="bullet"/>
+      <w:lvlText w:val=""/>
+      <w:lvlJc w:val="left"/>
+      <w:pPr>
+        <w:tabs>
+          <w:tab w:val="num" w:pos="3600"/>
+        </w:tabs>
+        <w:ind w:left="3600" w:hanging="360"/>
+      </w:pPr>
+      <w:rPr>
+        <w:rFonts w:ascii="Wingdings" w:hAnsi="Wingdings" w:hint="default"/>
+        <w:sz w:val="20"/>
+      </w:rPr>
+    </w:lvl>
+    <w:lvl w:ilvl="5" w:tentative="1">
+      <w:start w:val="1"/>
+      <w:numFmt w:val="bullet"/>
+      <w:lvlText w:val=""/>
+      <w:lvlJc w:val="left"/>
+      <w:pPr>
+        <w:tabs>
+          <w:tab w:val="num" w:pos="4320"/>
+        </w:tabs>
+        <w:ind w:left="4320" w:hanging="360"/>
+      </w:pPr>
+      <w:rPr>
+        <w:rFonts w:ascii="Wingdings" w:hAnsi="Wingdings" w:hint="default"/>
+        <w:sz w:val="20"/>
+      </w:rPr>
+    </w:lvl>
+    <w:lvl w:ilvl="6" w:tentative="1">
+      <w:start w:val="1"/>
+      <w:numFmt w:val="bullet"/>
+      <w:lvlText w:val=""/>
+      <w:lvlJc w:val="left"/>
+      <w:pPr>
+        <w:tabs>
+          <w:tab w:val="num" w:pos="5040"/>
+        </w:tabs>
+        <w:ind w:left="5040" w:hanging="360"/>
+      </w:pPr>
+      <w:rPr>
+        <w:rFonts w:ascii="Wingdings" w:hAnsi="Wingdings" w:hint="default"/>
+        <w:sz w:val="20"/>
+      </w:rPr>
+    </w:lvl>
+    <w:lvl w:ilvl="7" w:tentative="1">
+      <w:start w:val="1"/>
+      <w:numFmt w:val="bullet"/>
+      <w:lvlText w:val=""/>
+      <w:lvlJc w:val="left"/>
+      <w:pPr>
+        <w:tabs>
+          <w:tab w:val="num" w:pos="5760"/>
+        </w:tabs>
+        <w:ind w:left="5760" w:hanging="360"/>
+      </w:pPr>
+      <w:rPr>
+        <w:rFonts w:ascii="Wingdings" w:hAnsi="Wingdings" w:hint="default"/>
+        <w:sz w:val="20"/>
+      </w:rPr>
+    </w:lvl>
+    <w:lvl w:ilvl="8" w:tentative="1">
+      <w:start w:val="1"/>
+      <w:numFmt w:val="bullet"/>
+      <w:lvlText w:val=""/>
+      <w:lvlJc w:val="left"/>
+      <w:pPr>
+        <w:tabs>
+          <w:tab w:val="num" w:pos="6480"/>
+        </w:tabs>
+        <w:ind w:left="6480" w:hanging="360"/>
+      </w:pPr>
+      <w:rPr>
+        <w:rFonts w:ascii="Wingdings" w:hAnsi="Wingdings" w:hint="default"/>
+        <w:sz w:val="20"/>
+      </w:rPr>
+    </w:lvl>
+  </w:abstractNum>
+  <w:num w:numId="1">
+    <w:abstractNumId w:val="0"/>
+  </w:num>
+  <w:num w:numId="2">
+    <w:abstractNumId w:val="1"/>
+  </w:num>
+</w:numbering>
 </file>
 
 <file path=word/styles.xml><?xml version="1.0" encoding="utf-8"?>
@@ -1408,6 +1851,23 @@
       </w:tblBorders>
     </w:tblPr>
   </w:style>
+  <w:style w:type="paragraph" w:styleId="NormalWeb">
+    <w:name w:val="Normal (Web)"/>
+    <w:basedOn w:val="Normal"/>
+    <w:uiPriority w:val="99"/>
+    <w:semiHidden/>
+    <w:unhideWhenUsed/>
+    <w:rsid w:val="00901237"/>
+    <w:pPr>
+      <w:spacing w:before="100" w:beforeAutospacing="1" w:after="100" w:afterAutospacing="1" w:line="240" w:lineRule="auto"/>
+    </w:pPr>
+    <w:rPr>
+      <w:rFonts w:ascii="Times New Roman" w:eastAsia="Times New Roman" w:hAnsi="Times New Roman" w:cs="Times New Roman"/>
+      <w:sz w:val="24"/>
+      <w:szCs w:val="24"/>
+      <w:lang w:eastAsia="en-GB"/>
+    </w:rPr>
+  </w:style>
 </w:styles>
 </file>
 

</xml_diff>